<commit_message>
first draft of abstract
</commit_message>
<xml_diff>
--- a/abstract_outline.docx
+++ b/abstract_outline.docx
@@ -5,30 +5,128 @@
     <w:p>
       <w:pPr>
         <w:contextualSpacing/>
-      </w:pPr>
-    </w:p>
-    <w:p>
-      <w:pPr>
-        <w:pStyle w:val="ListParagraph"/>
-        <w:numPr>
-          <w:ilvl w:val="0"/>
-          <w:numId w:val="1"/>
-        </w:numPr>
-      </w:pPr>
-      <w:r>
-        <w:t xml:space="preserve"> In our panel of inbred mouse strains </w:t>
-      </w:r>
-    </w:p>
-    <w:p>
-      <w:pPr>
-        <w:contextualSpacing/>
-      </w:pPr>
-      <w:r>
-        <w:t>Hook</w:t>
-      </w:r>
+        <w:rPr>
+          <w:b/>
+        </w:rPr>
+      </w:pPr>
+      <w:r>
+        <w:rPr>
+          <w:b/>
+        </w:rPr>
+        <w:t>Main point</w:t>
+      </w:r>
+    </w:p>
+    <w:p>
+      <w:pPr>
+        <w:contextualSpacing/>
+      </w:pPr>
+      <w:r>
+        <w:t xml:space="preserve">- </w:t>
+      </w:r>
+      <w:proofErr w:type="gramStart"/>
+      <w:r>
+        <w:t>dioecious</w:t>
+      </w:r>
+      <w:proofErr w:type="gramEnd"/>
+      <w:r>
+        <w:t xml:space="preserve"> species has two genome wide recombination rates (recombination landscapes) –</w:t>
+      </w:r>
+      <w:r>
+        <w:t xml:space="preserve"> with</w:t>
+      </w:r>
+      <w:r>
+        <w:t xml:space="preserve">-distinct evolutionary </w:t>
+      </w:r>
+      <w:r>
+        <w:t>trajectories</w:t>
+      </w:r>
+      <w:r>
+        <w:t xml:space="preserve"> for the </w:t>
+      </w:r>
+      <w:proofErr w:type="spellStart"/>
+      <w:r>
+        <w:t>gwRR</w:t>
+      </w:r>
+      <w:proofErr w:type="spellEnd"/>
+    </w:p>
+    <w:p>
+      <w:pPr>
+        <w:contextualSpacing/>
+      </w:pPr>
+      <w:r>
+        <w:t xml:space="preserve">- </w:t>
+      </w:r>
+      <w:proofErr w:type="gramStart"/>
+      <w:r>
+        <w:t>this</w:t>
+      </w:r>
+      <w:proofErr w:type="gramEnd"/>
+      <w:r>
+        <w:t xml:space="preserve"> no doubt affects the evolution of the species.</w:t>
+      </w:r>
+    </w:p>
+    <w:p>
+      <w:pPr>
+        <w:contextualSpacing/>
+      </w:pPr>
+    </w:p>
+    <w:p>
+      <w:pPr>
+        <w:contextualSpacing/>
+      </w:pPr>
+    </w:p>
+    <w:p>
+      <w:pPr>
+        <w:contextualSpacing/>
+      </w:pPr>
+      <w:r>
+        <w:t xml:space="preserve">The answer to the </w:t>
+      </w:r>
+    </w:p>
+    <w:p>
+      <w:pPr>
+        <w:contextualSpacing/>
+      </w:pPr>
+      <w:r>
+        <w:t>Question of genome wide recombination rate is ad</w:t>
+      </w:r>
+      <w:r>
+        <w:t xml:space="preserve">aptive </w:t>
+      </w:r>
+      <w:proofErr w:type="gramStart"/>
+      <w:r>
+        <w:t>may  be</w:t>
+      </w:r>
+      <w:proofErr w:type="gramEnd"/>
       <w:r>
         <w:t xml:space="preserve"> </w:t>
       </w:r>
+      <w:r>
+        <w:t>dependent</w:t>
+      </w:r>
+      <w:r>
+        <w:t xml:space="preserve"> on which </w:t>
+      </w:r>
+      <w:r>
+        <w:t>sex.</w:t>
+      </w:r>
+    </w:p>
+    <w:p>
+      <w:pPr>
+        <w:contextualSpacing/>
+      </w:pPr>
+    </w:p>
+    <w:p>
+      <w:pPr>
+        <w:contextualSpacing/>
+      </w:pPr>
+    </w:p>
+    <w:p>
+      <w:pPr>
+        <w:contextualSpacing/>
+      </w:pPr>
+      <w:bookmarkStart w:id="0" w:name="_GoBack"/>
+      <w:bookmarkEnd w:id="0"/>
     </w:p>
     <w:p>
       <w:pPr>
@@ -172,8 +270,6 @@
       <w:pPr>
         <w:contextualSpacing/>
       </w:pPr>
-      <w:bookmarkStart w:id="0" w:name="_GoBack"/>
-      <w:bookmarkEnd w:id="0"/>
     </w:p>
     <w:p>
       <w:pPr>

</xml_diff>